<commit_message>
Updated Assignment 3A - Project Standup 4
</commit_message>
<xml_diff>
--- a/Assignment3A-Project standup 4/Team01B-Assignment 3A-Project standups 4 .docx
+++ b/Assignment3A-Project standup 4/Team01B-Assignment 3A-Project standups 4 .docx
@@ -402,7 +402,7 @@
                                     <w:sz w:val="24"/>
                                     <w:szCs w:val="24"/>
                                   </w:rPr>
-                                  <w:t>Saturday, 28 September 2024</w:t>
+                                  <w:t>Monday, 30 September 2024</w:t>
                                 </w:r>
                                 <w:r>
                                   <w:rPr>
@@ -674,7 +674,7 @@
                               <w:sz w:val="24"/>
                               <w:szCs w:val="24"/>
                             </w:rPr>
-                            <w:t>Saturday, 28 September 2024</w:t>
+                            <w:t>Monday, 30 September 2024</w:t>
                           </w:r>
                           <w:r>
                             <w:rPr>
@@ -3213,7 +3213,25 @@
           <w:sz w:val="24"/>
           <w:szCs w:val="24"/>
         </w:rPr>
-        <w:t>Review my contribution and also combine tasks from team members for assignment 3B-project process book.</w:t>
+        <w:t xml:space="preserve">Review my contribution </w:t>
+      </w:r>
+      <w:proofErr w:type="gramStart"/>
+      <w:r>
+        <w:rPr>
+          <w:rFonts w:ascii="Daytona" w:hAnsi="Daytona"/>
+          <w:sz w:val="24"/>
+          <w:szCs w:val="24"/>
+        </w:rPr>
+        <w:t>and also</w:t>
+      </w:r>
+      <w:proofErr w:type="gramEnd"/>
+      <w:r>
+        <w:rPr>
+          <w:rFonts w:ascii="Daytona" w:hAnsi="Daytona"/>
+          <w:sz w:val="24"/>
+          <w:szCs w:val="24"/>
+        </w:rPr>
+        <w:t xml:space="preserve"> combine tasks from team members for assignment 3B-project process book.</w:t>
       </w:r>
     </w:p>
     <w:p>
@@ -3327,6 +3345,22 @@
           <w:szCs w:val="24"/>
         </w:rPr>
       </w:pPr>
+      <w:r>
+        <w:rPr>
+          <w:rFonts w:ascii="Daytona" w:hAnsi="Daytona"/>
+          <w:sz w:val="24"/>
+          <w:szCs w:val="24"/>
+        </w:rPr>
+        <w:t>I</w:t>
+      </w:r>
+      <w:r>
+        <w:rPr>
+          <w:rFonts w:ascii="Daytona" w:hAnsi="Daytona"/>
+          <w:sz w:val="24"/>
+          <w:szCs w:val="24"/>
+        </w:rPr>
+        <w:t xml:space="preserve"> worked alongside Thang to review the datasets for the project, ensuring the data was clean and ready for encoding. This involved checking for inconsistencies, resolving data quality issues, and preparing the datasets for visualization.</w:t>
+      </w:r>
     </w:p>
     <w:p>
       <w:pPr>
@@ -3339,6 +3373,47 @@
           <w:szCs w:val="24"/>
         </w:rPr>
       </w:pPr>
+      <w:r>
+        <w:rPr>
+          <w:rFonts w:ascii="Daytona" w:hAnsi="Daytona"/>
+          <w:sz w:val="24"/>
+          <w:szCs w:val="24"/>
+        </w:rPr>
+        <w:t>I</w:t>
+      </w:r>
+      <w:r>
+        <w:rPr>
+          <w:rFonts w:ascii="Daytona" w:hAnsi="Daytona"/>
+          <w:sz w:val="24"/>
+          <w:szCs w:val="24"/>
+        </w:rPr>
+        <w:t xml:space="preserve"> contributed to reviewing the UI design, focusing on improving user interaction and ensuring that the visualizations were both engaging and user-</w:t>
+      </w:r>
+      <w:r>
+        <w:rPr>
+          <w:rFonts w:ascii="Daytona" w:hAnsi="Daytona"/>
+          <w:sz w:val="24"/>
+          <w:szCs w:val="24"/>
+        </w:rPr>
+        <w:lastRenderedPageBreak/>
+        <w:t xml:space="preserve">friendly. </w:t>
+      </w:r>
+      <w:r>
+        <w:rPr>
+          <w:rFonts w:ascii="Daytona" w:hAnsi="Daytona"/>
+          <w:sz w:val="24"/>
+          <w:szCs w:val="24"/>
+        </w:rPr>
+        <w:t>I</w:t>
+      </w:r>
+      <w:r>
+        <w:rPr>
+          <w:rFonts w:ascii="Daytona" w:hAnsi="Daytona"/>
+          <w:sz w:val="24"/>
+          <w:szCs w:val="24"/>
+        </w:rPr>
+        <w:t xml:space="preserve"> played a key role in refining the overall design to enhance the user experience.</w:t>
+      </w:r>
     </w:p>
     <w:p>
       <w:pPr>
@@ -3351,6 +3426,22 @@
           <w:szCs w:val="24"/>
         </w:rPr>
       </w:pPr>
+      <w:r>
+        <w:rPr>
+          <w:rFonts w:ascii="Daytona" w:hAnsi="Daytona"/>
+          <w:sz w:val="24"/>
+          <w:szCs w:val="24"/>
+        </w:rPr>
+        <w:t>I</w:t>
+      </w:r>
+      <w:r>
+        <w:rPr>
+          <w:rFonts w:ascii="Daytona" w:hAnsi="Daytona"/>
+          <w:sz w:val="24"/>
+          <w:szCs w:val="24"/>
+        </w:rPr>
+        <w:t xml:space="preserve"> collaborated with Thang and the team to combine individual tasks for Assignment 3B, focusing on documenting the process clearly and ensuring all contributions were integrated smoothly into the Project Process Book.</w:t>
+      </w:r>
     </w:p>
     <w:p>
       <w:pPr>
@@ -3363,6 +3454,38 @@
           <w:szCs w:val="24"/>
         </w:rPr>
       </w:pPr>
+      <w:r>
+        <w:rPr>
+          <w:rFonts w:ascii="Daytona" w:hAnsi="Daytona"/>
+          <w:sz w:val="24"/>
+          <w:szCs w:val="24"/>
+        </w:rPr>
+        <w:t>I</w:t>
+      </w:r>
+      <w:r>
+        <w:rPr>
+          <w:rFonts w:ascii="Daytona" w:hAnsi="Daytona"/>
+          <w:sz w:val="24"/>
+          <w:szCs w:val="24"/>
+        </w:rPr>
+        <w:t xml:space="preserve"> took responsibility for reviewing the team's contributions to the website visualization, ensuring that all tasks were aligned and cohesive for the final submission</w:t>
+      </w:r>
+      <w:r>
+        <w:rPr>
+          <w:rFonts w:ascii="Daytona" w:hAnsi="Daytona"/>
+          <w:sz w:val="24"/>
+          <w:szCs w:val="24"/>
+        </w:rPr>
+        <w:t xml:space="preserve">. I </w:t>
+      </w:r>
+      <w:r>
+        <w:rPr>
+          <w:rFonts w:ascii="Daytona" w:hAnsi="Daytona"/>
+          <w:sz w:val="24"/>
+          <w:szCs w:val="24"/>
+        </w:rPr>
+        <w:t>worked to integrate the team's efforts into a unified, comprehensive visualization for Assignment 3C.</w:t>
+      </w:r>
     </w:p>
     <w:p>
       <w:pPr>
@@ -3375,6 +3498,30 @@
           <w:szCs w:val="24"/>
         </w:rPr>
       </w:pPr>
+      <w:r>
+        <w:rPr>
+          <w:rFonts w:ascii="Daytona" w:hAnsi="Daytona"/>
+          <w:sz w:val="24"/>
+          <w:szCs w:val="24"/>
+        </w:rPr>
+        <w:t>Throughout the project,</w:t>
+      </w:r>
+      <w:r>
+        <w:rPr>
+          <w:rFonts w:ascii="Daytona" w:hAnsi="Daytona"/>
+          <w:sz w:val="24"/>
+          <w:szCs w:val="24"/>
+        </w:rPr>
+        <w:t xml:space="preserve"> I</w:t>
+      </w:r>
+      <w:r>
+        <w:rPr>
+          <w:rFonts w:ascii="Daytona" w:hAnsi="Daytona"/>
+          <w:sz w:val="24"/>
+          <w:szCs w:val="24"/>
+        </w:rPr>
+        <w:t xml:space="preserve"> actively collaborated with team members to ensure all tasks were completed on time and met the project requirements.</w:t>
+      </w:r>
     </w:p>
     <w:p>
       <w:pPr>
@@ -3398,7 +3545,6 @@
           <w:sz w:val="24"/>
           <w:szCs w:val="24"/>
         </w:rPr>
-        <w:lastRenderedPageBreak/>
         <w:t>What do you plan to complete before the next standup</w:t>
       </w:r>
       <w:bookmarkEnd w:id="6"/>
@@ -3501,6 +3647,38 @@
           <w:szCs w:val="24"/>
         </w:rPr>
       </w:pPr>
+      <w:r>
+        <w:rPr>
+          <w:rFonts w:ascii="Daytona" w:hAnsi="Daytona"/>
+          <w:sz w:val="24"/>
+          <w:szCs w:val="24"/>
+        </w:rPr>
+        <w:t>I</w:t>
+      </w:r>
+      <w:r>
+        <w:rPr>
+          <w:rFonts w:ascii="Daytona" w:hAnsi="Daytona"/>
+          <w:sz w:val="24"/>
+          <w:szCs w:val="24"/>
+        </w:rPr>
+        <w:t xml:space="preserve"> will conduct a final review of all project files, ensuring that the datasets, visualizations, and documentation are </w:t>
+      </w:r>
+      <w:r>
+        <w:rPr>
+          <w:rFonts w:ascii="Daytona" w:hAnsi="Daytona"/>
+          <w:sz w:val="24"/>
+          <w:szCs w:val="24"/>
+        </w:rPr>
+        <w:t>for</w:t>
+      </w:r>
+      <w:r>
+        <w:rPr>
+          <w:rFonts w:ascii="Daytona" w:hAnsi="Daytona"/>
+          <w:sz w:val="24"/>
+          <w:szCs w:val="24"/>
+        </w:rPr>
+        <w:t xml:space="preserve"> submission. This includes double-checking the accuracy and completeness of the website visualization and the process book.</w:t>
+      </w:r>
     </w:p>
     <w:p>
       <w:pPr>
@@ -3513,6 +3691,39 @@
           <w:szCs w:val="24"/>
         </w:rPr>
       </w:pPr>
+      <w:r>
+        <w:rPr>
+          <w:rFonts w:ascii="Daytona" w:hAnsi="Daytona"/>
+          <w:sz w:val="24"/>
+          <w:szCs w:val="24"/>
+        </w:rPr>
+        <w:lastRenderedPageBreak/>
+        <w:t xml:space="preserve">I </w:t>
+      </w:r>
+      <w:r>
+        <w:rPr>
+          <w:rFonts w:ascii="Daytona" w:hAnsi="Daytona"/>
+          <w:sz w:val="24"/>
+          <w:szCs w:val="24"/>
+        </w:rPr>
+        <w:t>will collaborate with the team to make sure that all aspects of the project are aligned and cohesive.</w:t>
+      </w:r>
+      <w:r>
+        <w:rPr>
+          <w:rFonts w:ascii="Daytona" w:hAnsi="Daytona"/>
+          <w:sz w:val="24"/>
+          <w:szCs w:val="24"/>
+        </w:rPr>
+        <w:t xml:space="preserve"> I </w:t>
+      </w:r>
+      <w:r>
+        <w:rPr>
+          <w:rFonts w:ascii="Daytona" w:hAnsi="Daytona"/>
+          <w:sz w:val="24"/>
+          <w:szCs w:val="24"/>
+        </w:rPr>
+        <w:t>will also verify that the user interface and user experience meet the expected standards, refining any last-minute details to ensure a polished final product.</w:t>
+      </w:r>
     </w:p>
     <w:p>
       <w:pPr>
@@ -3525,18 +3736,30 @@
           <w:szCs w:val="24"/>
         </w:rPr>
       </w:pPr>
-    </w:p>
-    <w:p>
-      <w:pPr>
-        <w:shd w:val="clear" w:color="auto" w:fill="C1F0C7" w:themeFill="accent3" w:themeFillTint="33"/>
-        <w:spacing w:before="120" w:after="120" w:line="360" w:lineRule="auto"/>
-        <w:jc w:val="both"/>
-        <w:rPr>
-          <w:rFonts w:ascii="Daytona" w:hAnsi="Daytona"/>
-          <w:sz w:val="24"/>
-          <w:szCs w:val="24"/>
-        </w:rPr>
-      </w:pPr>
+      <w:r>
+        <w:rPr>
+          <w:rFonts w:ascii="Daytona" w:hAnsi="Daytona"/>
+          <w:sz w:val="24"/>
+          <w:szCs w:val="24"/>
+        </w:rPr>
+        <w:t>I</w:t>
+      </w:r>
+      <w:r>
+        <w:rPr>
+          <w:rFonts w:ascii="Daytona" w:hAnsi="Daytona"/>
+          <w:sz w:val="24"/>
+          <w:szCs w:val="24"/>
+        </w:rPr>
+        <w:t xml:space="preserve"> will assist in the final submission of the project, ensuring that all files are correctly formatted and ready for handover</w:t>
+      </w:r>
+      <w:r>
+        <w:rPr>
+          <w:rFonts w:ascii="Daytona" w:hAnsi="Daytona"/>
+          <w:sz w:val="24"/>
+          <w:szCs w:val="24"/>
+        </w:rPr>
+        <w:t xml:space="preserve">. </w:t>
+      </w:r>
     </w:p>
     <w:p>
       <w:pPr>
@@ -3612,7 +3835,25 @@
           <w:sz w:val="24"/>
           <w:szCs w:val="24"/>
         </w:rPr>
-        <w:t xml:space="preserve"> pleased to report that our team has encountered no issues, thanks to our effective use of GitHub repositories for file management. This platform has enabled us to organize our work efficiently, ensuring that all files are easily accessible and up to date. The seamless integration of GitHub into our workflow has significantly enhanced our collaboration efforts. Team members are able to contribute, review, and merge changes smoothly, fostering a highly cooperative and productive environment. The collaborative tools provided by GitHub have been instrumental in maintaining clear communication and coordination among team members, ultimately driving our project towards success</w:t>
+        <w:t xml:space="preserve"> pleased to report that our team has encountered no issues, thanks to our effective use of GitHub repositories for file management. This platform has enabled us to organize our work efficiently, ensuring that all files are easily accessible and up to date. The seamless integration of GitHub into our workflow has significantly enhanced our collaboration efforts. Team members </w:t>
+      </w:r>
+      <w:proofErr w:type="gramStart"/>
+      <w:r>
+        <w:rPr>
+          <w:rFonts w:ascii="Daytona" w:hAnsi="Daytona"/>
+          <w:sz w:val="24"/>
+          <w:szCs w:val="24"/>
+        </w:rPr>
+        <w:t>are able to</w:t>
+      </w:r>
+      <w:proofErr w:type="gramEnd"/>
+      <w:r>
+        <w:rPr>
+          <w:rFonts w:ascii="Daytona" w:hAnsi="Daytona"/>
+          <w:sz w:val="24"/>
+          <w:szCs w:val="24"/>
+        </w:rPr>
+        <w:t xml:space="preserve"> contribute, review, and merge changes smoothly, fostering a highly cooperative and productive environment. The collaborative tools provided by GitHub have been instrumental in maintaining clear communication and coordination among team members, ultimately driving our project towards success</w:t>
       </w:r>
       <w:r>
         <w:rPr>
@@ -3640,7 +3881,6 @@
           <w:sz w:val="24"/>
           <w:szCs w:val="24"/>
         </w:rPr>
-        <w:lastRenderedPageBreak/>
         <w:t>Team member: - 104924340 (Linh Doan)</w:t>
       </w:r>
     </w:p>
@@ -3655,78 +3895,63 @@
           <w:szCs w:val="24"/>
         </w:rPr>
       </w:pPr>
-    </w:p>
-    <w:p>
-      <w:pPr>
-        <w:shd w:val="clear" w:color="auto" w:fill="C1F0C7" w:themeFill="accent3" w:themeFillTint="33"/>
-        <w:spacing w:before="120" w:after="120" w:line="360" w:lineRule="auto"/>
-        <w:jc w:val="both"/>
-        <w:rPr>
-          <w:rFonts w:ascii="Daytona" w:hAnsi="Daytona"/>
-          <w:sz w:val="24"/>
-          <w:szCs w:val="24"/>
-        </w:rPr>
-      </w:pPr>
-    </w:p>
-    <w:p>
-      <w:pPr>
-        <w:shd w:val="clear" w:color="auto" w:fill="C1F0C7" w:themeFill="accent3" w:themeFillTint="33"/>
-        <w:spacing w:before="120" w:after="120" w:line="360" w:lineRule="auto"/>
-        <w:jc w:val="both"/>
-        <w:rPr>
-          <w:rFonts w:ascii="Daytona" w:hAnsi="Daytona"/>
-          <w:sz w:val="24"/>
-          <w:szCs w:val="24"/>
-        </w:rPr>
-      </w:pPr>
-    </w:p>
-    <w:p>
-      <w:pPr>
-        <w:shd w:val="clear" w:color="auto" w:fill="C1F0C7" w:themeFill="accent3" w:themeFillTint="33"/>
-        <w:spacing w:before="120" w:after="120" w:line="360" w:lineRule="auto"/>
-        <w:jc w:val="both"/>
-        <w:rPr>
-          <w:rFonts w:ascii="Daytona" w:hAnsi="Daytona"/>
-          <w:sz w:val="24"/>
-          <w:szCs w:val="24"/>
-        </w:rPr>
-      </w:pPr>
-    </w:p>
-    <w:p>
-      <w:pPr>
-        <w:shd w:val="clear" w:color="auto" w:fill="C1F0C7" w:themeFill="accent3" w:themeFillTint="33"/>
-        <w:spacing w:before="120" w:after="120" w:line="360" w:lineRule="auto"/>
-        <w:jc w:val="both"/>
-        <w:rPr>
-          <w:rFonts w:ascii="Daytona" w:hAnsi="Daytona"/>
-          <w:sz w:val="24"/>
-          <w:szCs w:val="24"/>
-        </w:rPr>
-      </w:pPr>
-    </w:p>
-    <w:p>
-      <w:pPr>
-        <w:shd w:val="clear" w:color="auto" w:fill="C1F0C7" w:themeFill="accent3" w:themeFillTint="33"/>
-        <w:spacing w:before="120" w:after="120" w:line="360" w:lineRule="auto"/>
-        <w:jc w:val="both"/>
-        <w:rPr>
-          <w:rFonts w:ascii="Daytona" w:hAnsi="Daytona"/>
-          <w:sz w:val="24"/>
-          <w:szCs w:val="24"/>
-        </w:rPr>
-      </w:pPr>
-    </w:p>
-    <w:p>
-      <w:pPr>
-        <w:shd w:val="clear" w:color="auto" w:fill="C1F0C7" w:themeFill="accent3" w:themeFillTint="33"/>
-        <w:spacing w:before="120" w:after="120" w:line="360" w:lineRule="auto"/>
-        <w:jc w:val="both"/>
-        <w:rPr>
-          <w:rFonts w:ascii="Daytona" w:hAnsi="Daytona"/>
-          <w:sz w:val="24"/>
-          <w:szCs w:val="24"/>
-        </w:rPr>
-      </w:pPr>
+      <w:r>
+        <w:rPr>
+          <w:rFonts w:ascii="Daytona" w:hAnsi="Daytona"/>
+          <w:sz w:val="24"/>
+          <w:szCs w:val="24"/>
+        </w:rPr>
+        <w:t xml:space="preserve">Our </w:t>
+      </w:r>
+      <w:r>
+        <w:rPr>
+          <w:rFonts w:ascii="Daytona" w:hAnsi="Daytona"/>
+          <w:sz w:val="24"/>
+          <w:szCs w:val="24"/>
+        </w:rPr>
+        <w:t xml:space="preserve">reports that there have been no significant obstacles during the project development. The team’s effective use of GitHub for version control and collaboration has made file management and task integration seamless. </w:t>
+      </w:r>
+      <w:r>
+        <w:rPr>
+          <w:rFonts w:ascii="Daytona" w:hAnsi="Daytona"/>
+          <w:sz w:val="24"/>
+          <w:szCs w:val="24"/>
+        </w:rPr>
+        <w:t>I</w:t>
+      </w:r>
+      <w:r>
+        <w:rPr>
+          <w:rFonts w:ascii="Daytona" w:hAnsi="Daytona"/>
+          <w:sz w:val="24"/>
+          <w:szCs w:val="24"/>
+        </w:rPr>
+        <w:t xml:space="preserve"> ha</w:t>
+      </w:r>
+      <w:r>
+        <w:rPr>
+          <w:rFonts w:ascii="Daytona" w:hAnsi="Daytona"/>
+          <w:sz w:val="24"/>
+          <w:szCs w:val="24"/>
+        </w:rPr>
+        <w:t>ve</w:t>
+      </w:r>
+      <w:r>
+        <w:rPr>
+          <w:rFonts w:ascii="Daytona" w:hAnsi="Daytona"/>
+          <w:sz w:val="24"/>
+          <w:szCs w:val="24"/>
+        </w:rPr>
+        <w:t xml:space="preserve"> been able to access, review, and merge changes efficiently, ensuring that the project remains on track and up to date. The clear communication and well-organized workflow within the team have minimized potential issues and allowed for a smooth progression towards project completion. This </w:t>
+      </w:r>
+      <w:r>
+        <w:rPr>
+          <w:rFonts w:ascii="Daytona" w:hAnsi="Daytona"/>
+          <w:sz w:val="24"/>
+          <w:szCs w:val="24"/>
+        </w:rPr>
+        <w:lastRenderedPageBreak/>
+        <w:t>collaborative environment has been key in maintaining high productivity and delivering quality results.</w:t>
+      </w:r>
     </w:p>
     <w:p>
       <w:pPr>
@@ -3750,9 +3975,19 @@
           <w:sz w:val="24"/>
           <w:szCs w:val="24"/>
         </w:rPr>
-        <w:t>Short written report of achievement so far and plan for the future</w:t>
+        <w:t xml:space="preserve">Short written report of achievement so far and </w:t>
+      </w:r>
+      <w:proofErr w:type="gramStart"/>
+      <w:r>
+        <w:rPr>
+          <w:rFonts w:ascii="Daytona" w:hAnsi="Daytona"/>
+          <w:sz w:val="24"/>
+          <w:szCs w:val="24"/>
+        </w:rPr>
+        <w:t>plan for the future</w:t>
       </w:r>
       <w:bookmarkEnd w:id="8"/>
+      <w:proofErr w:type="gramEnd"/>
     </w:p>
     <w:p>
       <w:pPr>
@@ -3889,7 +4124,6 @@
           <w:sz w:val="24"/>
           <w:szCs w:val="24"/>
         </w:rPr>
-        <w:lastRenderedPageBreak/>
         <w:t>I strongly believe that data visualization will continue to grow and be widely adopted across various industries. Its significant advantages, particularly in saving users a considerable amount of time, make it invaluable. This is especially true for sectors such as finance, investment, immigration, education, business, and policymaking. By transforming complex data into easily understandable visuals, data visualization enhances decision-making and efficiency across these fields.</w:t>
       </w:r>
     </w:p>
@@ -3924,6 +4158,15 @@
           <w:szCs w:val="24"/>
         </w:rPr>
       </w:pPr>
+      <w:r>
+        <w:rPr>
+          <w:rFonts w:ascii="Daytona" w:hAnsi="Daytona"/>
+          <w:sz w:val="24"/>
+          <w:szCs w:val="24"/>
+        </w:rPr>
+        <w:lastRenderedPageBreak/>
+        <w:t>As we reach the final stages of our project, I’m pleased to report that we’ve successfully completed all the major tasks assigned. My focus has been on reviewing and ensuring the accuracy of the datasets, making sure they are properly structured and clean for the visualization process. This was a critical step in enabling the creation of precise and interactive charts for our users.</w:t>
+      </w:r>
     </w:p>
     <w:p>
       <w:pPr>
@@ -3936,6 +4179,30 @@
           <w:szCs w:val="24"/>
         </w:rPr>
       </w:pPr>
+      <w:r>
+        <w:rPr>
+          <w:rFonts w:ascii="Daytona" w:hAnsi="Daytona"/>
+          <w:sz w:val="24"/>
+          <w:szCs w:val="24"/>
+        </w:rPr>
+        <w:t xml:space="preserve">Moreover, I contributed to enhancing the user experience by refining the design elements of our visualizations. This involved careful attention to detail in selecting </w:t>
+      </w:r>
+      <w:r>
+        <w:rPr>
+          <w:rFonts w:ascii="Daytona" w:hAnsi="Daytona"/>
+          <w:sz w:val="24"/>
+          <w:szCs w:val="24"/>
+        </w:rPr>
+        <w:t>colours</w:t>
+      </w:r>
+      <w:r>
+        <w:rPr>
+          <w:rFonts w:ascii="Daytona" w:hAnsi="Daytona"/>
+          <w:sz w:val="24"/>
+          <w:szCs w:val="24"/>
+        </w:rPr>
+        <w:t>, typography, and transition effects that would make the visualizations both engaging and easy to navigate. Each chart was designed to convey information clearly, allowing users to understand complex data without difficulty.</w:t>
+      </w:r>
     </w:p>
     <w:p>
       <w:pPr>
@@ -3948,42 +4215,14 @@
           <w:szCs w:val="24"/>
         </w:rPr>
       </w:pPr>
-    </w:p>
-    <w:p>
-      <w:pPr>
-        <w:shd w:val="clear" w:color="auto" w:fill="C1F0C7" w:themeFill="accent3" w:themeFillTint="33"/>
-        <w:spacing w:before="120" w:after="120" w:line="360" w:lineRule="auto"/>
-        <w:jc w:val="both"/>
-        <w:rPr>
-          <w:rFonts w:ascii="Daytona" w:hAnsi="Daytona"/>
-          <w:sz w:val="24"/>
-          <w:szCs w:val="24"/>
-        </w:rPr>
-      </w:pPr>
-    </w:p>
-    <w:p>
-      <w:pPr>
-        <w:shd w:val="clear" w:color="auto" w:fill="C1F0C7" w:themeFill="accent3" w:themeFillTint="33"/>
-        <w:spacing w:before="120" w:after="120" w:line="360" w:lineRule="auto"/>
-        <w:jc w:val="both"/>
-        <w:rPr>
-          <w:rFonts w:ascii="Daytona" w:hAnsi="Daytona"/>
-          <w:sz w:val="24"/>
-          <w:szCs w:val="24"/>
-        </w:rPr>
-      </w:pPr>
-    </w:p>
-    <w:p>
-      <w:pPr>
-        <w:shd w:val="clear" w:color="auto" w:fill="C1F0C7" w:themeFill="accent3" w:themeFillTint="33"/>
-        <w:spacing w:before="120" w:after="120" w:line="360" w:lineRule="auto"/>
-        <w:jc w:val="both"/>
-        <w:rPr>
-          <w:rFonts w:ascii="Daytona" w:hAnsi="Daytona"/>
-          <w:sz w:val="24"/>
-          <w:szCs w:val="24"/>
-        </w:rPr>
-      </w:pPr>
+      <w:r>
+        <w:rPr>
+          <w:rFonts w:ascii="Daytona" w:hAnsi="Daytona"/>
+          <w:sz w:val="24"/>
+          <w:szCs w:val="24"/>
+        </w:rPr>
+        <w:t>Looking ahead, I’m excited about the potential of data visualization and how it can be applied across different industries to simplify decision-making processes. I believe our project reflects this potential, and I’m proud of the collaborative effort our team has put into delivering high-quality visualizations that are both functional and visually appealing.</w:t>
+      </w:r>
     </w:p>
     <w:p>
       <w:pPr>
@@ -4206,6 +4445,7 @@
           <w:sz w:val="24"/>
           <w:szCs w:val="24"/>
         </w:rPr>
+        <w:lastRenderedPageBreak/>
         <w:t xml:space="preserve">Credit: </w:t>
       </w:r>
       <w:r>
@@ -4237,7 +4477,6 @@
           <w:sz w:val="28"/>
           <w:szCs w:val="28"/>
         </w:rPr>
-        <w:lastRenderedPageBreak/>
         <w:t>V</w:t>
       </w:r>
       <w:r>
@@ -7313,9 +7552,11 @@
     <w:rsidRoot w:val="00541AD3"/>
     <w:rsid w:val="00031D1A"/>
     <w:rsid w:val="000B4F87"/>
+    <w:rsid w:val="001260DC"/>
     <w:rsid w:val="001A3DA8"/>
     <w:rsid w:val="0021183A"/>
     <w:rsid w:val="002315DC"/>
+    <w:rsid w:val="002F6F52"/>
     <w:rsid w:val="00316157"/>
     <w:rsid w:val="003275AB"/>
     <w:rsid w:val="00367934"/>

</xml_diff>